<commit_message>
Second version of project mile stone doc
</commit_message>
<xml_diff>
--- a/Xinli Du Solo Project_mile_stones.docx
+++ b/Xinli Du Solo Project_mile_stones.docx
@@ -22,22 +22,59 @@
         <w:t>R</w:t>
       </w:r>
       <w:r>
-        <w:t>edo www.acuspacehealthClinic.com website using MERN.</w:t>
+        <w:t>ed</w:t>
+      </w:r>
+      <w:r>
+        <w:rPr>
+          <w:rFonts w:hint="eastAsia"/>
+        </w:rPr>
+        <w:t>esign</w:t>
+      </w:r>
+      <w:r>
+        <w:t xml:space="preserve"> www.acuspacehealthClinic.com website </w:t>
+      </w:r>
+      <w:r>
+        <w:t xml:space="preserve">patient registration form </w:t>
+      </w:r>
+      <w:r>
+        <w:t>using MERN.</w:t>
       </w:r>
     </w:p>
     <w:p>
       <w:r>
-        <w:t xml:space="preserve">P0: make the index page </w:t>
-      </w:r>
-      <w:proofErr w:type="gramStart"/>
-      <w:r>
-        <w:t>working ,</w:t>
-      </w:r>
-      <w:proofErr w:type="gramEnd"/>
-      <w:r>
-        <w:t xml:space="preserve"> menu working, feel and look of original www.AcuSpaceHealthClinic.com.</w:t>
+        <w:t xml:space="preserve">P0: </w:t>
+      </w:r>
+      <w:r>
+        <w:t>make the form, collect the user info with validation, saved in the database.</w:t>
       </w:r>
     </w:p>
+    <w:p>
+      <w:r>
+        <w:t>P1. Make the form several page</w:t>
+      </w:r>
+      <w:r>
+        <w:t>s</w:t>
+      </w:r>
+      <w:r>
+        <w:t xml:space="preserve"> with save and next and back function</w:t>
+      </w:r>
+      <w:r>
+        <w:t>s</w:t>
+      </w:r>
+      <w:r>
+        <w:t xml:space="preserve"> so that if something ba</w:t>
+      </w:r>
+      <w:r>
+        <w:t>d</w:t>
+      </w:r>
+      <w:r>
+        <w:t xml:space="preserve"> happens, the patient can resume in the middle</w:t>
+      </w:r>
+      <w:r>
+        <w:t>.</w:t>
+      </w:r>
+    </w:p>
+    <w:p/>
     <w:p>
       <w:r>
         <w:rPr>
@@ -46,36 +83,10 @@
         <w:t>P</w:t>
       </w:r>
       <w:r>
-        <w:t xml:space="preserve">0 new patient registration form working, </w:t>
-      </w:r>
-      <w:proofErr w:type="spellStart"/>
-      <w:r>
-        <w:t>onSubmit</w:t>
-      </w:r>
-      <w:proofErr w:type="spellEnd"/>
-      <w:r>
-        <w:t>, info stored in database.</w:t>
-      </w:r>
-    </w:p>
-    <w:p>
-      <w:r>
-        <w:t xml:space="preserve">P0 online scheduling working. Link to the </w:t>
-      </w:r>
-      <w:proofErr w:type="spellStart"/>
-      <w:r>
-        <w:t>appointy</w:t>
-      </w:r>
-      <w:proofErr w:type="spellEnd"/>
-      <w:r>
-        <w:t xml:space="preserve"> </w:t>
-      </w:r>
-      <w:proofErr w:type="spellStart"/>
-      <w:r>
-        <w:t>wedget</w:t>
-      </w:r>
-      <w:proofErr w:type="spellEnd"/>
-      <w:r>
-        <w:t>.</w:t>
+        <w:t>2.</w:t>
+      </w:r>
+      <w:r>
+        <w:t xml:space="preserve"> New Patient Health History page working. Info stored in database..</w:t>
       </w:r>
     </w:p>
     <w:p/>
@@ -87,38 +98,16 @@
         <w:t>P</w:t>
       </w:r>
       <w:r>
-        <w:t xml:space="preserve">1 New Patient Health History page working. Info stored in </w:t>
-      </w:r>
-      <w:proofErr w:type="gramStart"/>
-      <w:r>
-        <w:t>database..</w:t>
-      </w:r>
-      <w:proofErr w:type="gramEnd"/>
-    </w:p>
-    <w:p>
-      <w:r>
-        <w:t>P2 Location and driving direction working insert google map.</w:t>
-      </w:r>
-    </w:p>
-    <w:p>
+        <w:t xml:space="preserve">3 </w:t>
+      </w:r>
       <w:r>
         <w:rPr>
           <w:rFonts w:hint="eastAsia"/>
         </w:rPr>
-        <w:t>P</w:t>
-      </w:r>
-      <w:r>
-        <w:t>3 info exported from database and insert into a log file.</w:t>
-      </w:r>
-    </w:p>
-    <w:p>
-      <w:pPr>
-        <w:rPr>
-          <w:rFonts w:hint="eastAsia"/>
-        </w:rPr>
-      </w:pPr>
-      <w:r>
-        <w:t xml:space="preserve">P4. Blog.. </w:t>
+        <w:t>Star</w:t>
+      </w:r>
+      <w:r>
+        <w:t>ted working on index page of the website, utilizing bootstrap.</w:t>
       </w:r>
     </w:p>
     <w:sectPr>
@@ -251,6 +240,7 @@
     <w:lsdException w:name="HTML Sample" w:semiHidden="1" w:unhideWhenUsed="1"/>
     <w:lsdException w:name="HTML Typewriter" w:semiHidden="1" w:unhideWhenUsed="1"/>
     <w:lsdException w:name="HTML Variable" w:semiHidden="1" w:unhideWhenUsed="1"/>
+    <w:lsdException w:name="Normal Table" w:semiHidden="1" w:unhideWhenUsed="1"/>
     <w:lsdException w:name="annotation subject" w:semiHidden="1" w:unhideWhenUsed="1"/>
     <w:lsdException w:name="No List" w:semiHidden="1" w:unhideWhenUsed="1"/>
     <w:lsdException w:name="Outline List 1" w:semiHidden="1" w:unhideWhenUsed="1"/>
@@ -297,8 +287,10 @@
     <w:lsdException w:name="Table Subtle 2" w:semiHidden="1" w:unhideWhenUsed="1"/>
     <w:lsdException w:name="Table Web 1" w:semiHidden="1" w:unhideWhenUsed="1"/>
     <w:lsdException w:name="Table Web 2" w:semiHidden="1" w:unhideWhenUsed="1"/>
+    <w:lsdException w:name="Table Web 3" w:semiHidden="1" w:unhideWhenUsed="1"/>
     <w:lsdException w:name="Balloon Text" w:semiHidden="1" w:unhideWhenUsed="1"/>
     <w:lsdException w:name="Table Grid" w:uiPriority="39"/>
+    <w:lsdException w:name="Table Theme" w:semiHidden="1" w:unhideWhenUsed="1"/>
     <w:lsdException w:name="Placeholder Text" w:semiHidden="1"/>
     <w:lsdException w:name="No Spacing" w:uiPriority="1" w:qFormat="1"/>
     <w:lsdException w:name="Light Shading" w:uiPriority="60"/>

</xml_diff>

<commit_message>
Add wizard form wireframe, modify project_mile_stones.docx
</commit_message>
<xml_diff>
--- a/Xinli Du Solo Project_mile_stones.docx
+++ b/Xinli Du Solo Project_mile_stones.docx
@@ -15,6 +15,31 @@
     </w:p>
     <w:p/>
     <w:p>
+      <w:pPr>
+        <w:rPr>
+          <w:rFonts w:hint="eastAsia"/>
+        </w:rPr>
+      </w:pPr>
+      <w:r>
+        <w:rPr>
+          <w:rFonts w:hint="eastAsia"/>
+          <w:b/>
+          <w:bCs/>
+        </w:rPr>
+        <w:t>M</w:t>
+      </w:r>
+      <w:r>
+        <w:rPr>
+          <w:b/>
+          <w:bCs/>
+        </w:rPr>
+        <w:t>VP</w:t>
+      </w:r>
+      <w:r>
+        <w:t>:</w:t>
+      </w:r>
+    </w:p>
+    <w:p>
       <w:r>
         <w:rPr>
           <w:rFonts w:hint="eastAsia"/>
@@ -45,7 +70,18 @@
         <w:t xml:space="preserve">P0: </w:t>
       </w:r>
       <w:r>
-        <w:t>make the form, collect the user info with validation, saved in the database.</w:t>
+        <w:t>make the form, collect the user info with validation</w:t>
+      </w:r>
+      <w:r>
+        <w:t xml:space="preserve"> (client side)</w:t>
+      </w:r>
+      <w:r>
+        <w:t>, saved in the database</w:t>
+      </w:r>
+    </w:p>
+    <w:p>
+      <w:r>
+        <w:t>.</w:t>
       </w:r>
     </w:p>
     <w:p>
@@ -73,21 +109,54 @@
       <w:r>
         <w:t>.</w:t>
       </w:r>
+      <w:r>
+        <w:t xml:space="preserve"> The user input first name and last name, the previous session info will be populated.</w:t>
+      </w:r>
     </w:p>
     <w:p/>
-    <w:p>
-      <w:r>
-        <w:rPr>
-          <w:rFonts w:hint="eastAsia"/>
+    <w:p/>
+    <w:p>
+      <w:pPr>
+        <w:rPr>
+          <w:rFonts w:hint="eastAsia"/>
+          <w:b/>
+          <w:bCs/>
+        </w:rPr>
+      </w:pPr>
+      <w:r>
+        <w:rPr>
+          <w:rFonts w:hint="eastAsia"/>
+          <w:b/>
+          <w:bCs/>
         </w:rPr>
         <w:t>P</w:t>
       </w:r>
       <w:r>
+        <w:rPr>
+          <w:b/>
+          <w:bCs/>
+        </w:rPr>
+        <w:t>roduct backlog:</w:t>
+      </w:r>
+    </w:p>
+    <w:p>
+      <w:r>
+        <w:rPr>
+          <w:rFonts w:hint="eastAsia"/>
+        </w:rPr>
+        <w:t>P</w:t>
+      </w:r>
+      <w:r>
         <w:t>2.</w:t>
       </w:r>
       <w:r>
-        <w:t xml:space="preserve"> New Patient Health History page working. Info stored in database..</w:t>
-      </w:r>
+        <w:t xml:space="preserve"> New Patient Health History page working. Info stored in </w:t>
+      </w:r>
+      <w:proofErr w:type="gramStart"/>
+      <w:r>
+        <w:t>database..</w:t>
+      </w:r>
+      <w:proofErr w:type="gramEnd"/>
     </w:p>
     <w:p/>
     <w:p>
@@ -108,6 +177,22 @@
       </w:r>
       <w:r>
         <w:t>ted working on index page of the website, utilizing bootstrap.</w:t>
+      </w:r>
+    </w:p>
+    <w:p>
+      <w:r>
+        <w:rPr>
+          <w:rFonts w:hint="eastAsia"/>
+        </w:rPr>
+        <w:t>P</w:t>
+      </w:r>
+      <w:r>
+        <w:t>4. Clinic location info with google map</w:t>
+      </w:r>
+    </w:p>
+    <w:p>
+      <w:r>
+        <w:t>P5. Redesign patient booking system</w:t>
       </w:r>
     </w:p>
     <w:sectPr>
@@ -547,6 +632,41 @@
     <w:semiHidden/>
     <w:unhideWhenUsed/>
   </w:style>
+  <w:style w:type="paragraph" w:styleId="Subtitle">
+    <w:name w:val="Subtitle"/>
+    <w:basedOn w:val="Normal"/>
+    <w:next w:val="Normal"/>
+    <w:link w:val="SubtitleChar"/>
+    <w:uiPriority w:val="11"/>
+    <w:qFormat/>
+    <w:rsid w:val="00F91A54"/>
+    <w:pPr>
+      <w:spacing w:before="240" w:after="60" w:line="312" w:lineRule="auto"/>
+      <w:jc w:val="center"/>
+      <w:outlineLvl w:val="1"/>
+    </w:pPr>
+    <w:rPr>
+      <w:b/>
+      <w:bCs/>
+      <w:kern w:val="28"/>
+      <w:sz w:val="32"/>
+      <w:szCs w:val="32"/>
+    </w:rPr>
+  </w:style>
+  <w:style w:type="character" w:customStyle="1" w:styleId="SubtitleChar">
+    <w:name w:val="Subtitle Char"/>
+    <w:basedOn w:val="DefaultParagraphFont"/>
+    <w:link w:val="Subtitle"/>
+    <w:uiPriority w:val="11"/>
+    <w:rsid w:val="00F91A54"/>
+    <w:rPr>
+      <w:b/>
+      <w:bCs/>
+      <w:kern w:val="28"/>
+      <w:sz w:val="32"/>
+      <w:szCs w:val="32"/>
+    </w:rPr>
+  </w:style>
 </w:styles>
 </file>
 

</xml_diff>